<commit_message>
Added cover page and table of content
</commit_message>
<xml_diff>
--- a/Requirements-Document/Requirements Document.docx
+++ b/Requirements-Document/Requirements Document.docx
@@ -8,13 +8,865 @@
         <w:jc w:val="center"/>
         <w:rPr>
           <w:b/>
+          <w:u w:val="single"/>
         </w:rPr>
       </w:pPr>
       <w:r>
         <w:rPr>
           <w:b/>
-        </w:rPr>
-        <w:t xml:space="preserve">Requirements </w:t>
+          <w:u w:val="single"/>
+        </w:rPr>
+        <w:t>Easy Math</w:t>
+      </w:r>
+    </w:p>
+    <w:p/>
+    <w:p>
+      <w:r>
+        <w:rPr>
+          <w:noProof/>
+          <w:lang w:eastAsia="en-IN"/>
+        </w:rPr>
+        <w:drawing>
+          <wp:anchor distT="0" distB="0" distL="114300" distR="114300" simplePos="0" relativeHeight="251660288" behindDoc="0" locked="0" layoutInCell="1" allowOverlap="1" wp14:anchorId="735FB4EE" wp14:editId="39AD15B5">
+            <wp:simplePos x="0" y="0"/>
+            <wp:positionH relativeFrom="margin">
+              <wp:posOffset>770890</wp:posOffset>
+            </wp:positionH>
+            <wp:positionV relativeFrom="paragraph">
+              <wp:posOffset>220345</wp:posOffset>
+            </wp:positionV>
+            <wp:extent cx="4200525" cy="4200525"/>
+            <wp:effectExtent l="0" t="0" r="0" b="0"/>
+            <wp:wrapSquare wrapText="bothSides"/>
+            <wp:docPr id="4" name="Picture 4"/>
+            <wp:cNvGraphicFramePr>
+              <a:graphicFrameLocks xmlns:a="http://schemas.openxmlformats.org/drawingml/2006/main" noChangeAspect="1"/>
+            </wp:cNvGraphicFramePr>
+            <a:graphic xmlns:a="http://schemas.openxmlformats.org/drawingml/2006/main">
+              <a:graphicData uri="http://schemas.openxmlformats.org/drawingml/2006/picture">
+                <pic:pic xmlns:pic="http://schemas.openxmlformats.org/drawingml/2006/picture">
+                  <pic:nvPicPr>
+                    <pic:cNvPr id="4" name="math.png"/>
+                    <pic:cNvPicPr/>
+                  </pic:nvPicPr>
+                  <pic:blipFill>
+                    <a:blip r:embed="rId6" cstate="print">
+                      <a:extLst>
+                        <a:ext uri="{28A0092B-C50C-407E-A947-70E740481C1C}">
+                          <a14:useLocalDpi xmlns:a14="http://schemas.microsoft.com/office/drawing/2010/main" val="0"/>
+                        </a:ext>
+                      </a:extLst>
+                    </a:blip>
+                    <a:stretch>
+                      <a:fillRect/>
+                    </a:stretch>
+                  </pic:blipFill>
+                  <pic:spPr>
+                    <a:xfrm>
+                      <a:off x="0" y="0"/>
+                      <a:ext cx="4200525" cy="4200525"/>
+                    </a:xfrm>
+                    <a:prstGeom prst="rect">
+                      <a:avLst/>
+                    </a:prstGeom>
+                  </pic:spPr>
+                </pic:pic>
+              </a:graphicData>
+            </a:graphic>
+            <wp14:sizeRelH relativeFrom="margin">
+              <wp14:pctWidth>0</wp14:pctWidth>
+            </wp14:sizeRelH>
+            <wp14:sizeRelV relativeFrom="margin">
+              <wp14:pctHeight>0</wp14:pctHeight>
+            </wp14:sizeRelV>
+          </wp:anchor>
+        </w:drawing>
+      </w:r>
+    </w:p>
+    <w:p/>
+    <w:p/>
+    <w:p/>
+    <w:p/>
+    <w:p/>
+    <w:p/>
+    <w:p/>
+    <w:p/>
+    <w:p/>
+    <w:p>
+      <w:pPr>
+        <w:ind w:left="5040"/>
+        <w:jc w:val="center"/>
+      </w:pPr>
+    </w:p>
+    <w:p>
+      <w:pPr>
+        <w:ind w:left="5040"/>
+        <w:jc w:val="center"/>
+      </w:pPr>
+    </w:p>
+    <w:p>
+      <w:pPr>
+        <w:ind w:left="5040"/>
+        <w:jc w:val="center"/>
+      </w:pPr>
+    </w:p>
+    <w:p>
+      <w:pPr>
+        <w:ind w:left="5040"/>
+        <w:jc w:val="center"/>
+      </w:pPr>
+    </w:p>
+    <w:p>
+      <w:pPr>
+        <w:ind w:left="5040"/>
+        <w:jc w:val="center"/>
+      </w:pPr>
+    </w:p>
+    <w:p>
+      <w:pPr>
+        <w:ind w:left="5040"/>
+        <w:jc w:val="center"/>
+      </w:pPr>
+    </w:p>
+    <w:p>
+      <w:pPr>
+        <w:ind w:left="5040"/>
+        <w:jc w:val="center"/>
+      </w:pPr>
+      <w:r>
+        <w:t>By</w:t>
+      </w:r>
+    </w:p>
+    <w:p>
+      <w:pPr>
+        <w:jc w:val="right"/>
+      </w:pPr>
+      <w:r>
+        <w:t>Vishnu Sasidharan</w:t>
+      </w:r>
+    </w:p>
+    <w:p>
+      <w:pPr>
+        <w:jc w:val="right"/>
+      </w:pPr>
+      <w:r>
+        <w:t>Shaunak Vedak</w:t>
+      </w:r>
+    </w:p>
+    <w:p/>
+    <w:p>
+      <w:r>
+        <w:br w:type="page"/>
+      </w:r>
+    </w:p>
+    <w:sdt>
+      <w:sdtPr>
+        <w:id w:val="1998833500"/>
+        <w:docPartObj>
+          <w:docPartGallery w:val="Table of Contents"/>
+          <w:docPartUnique/>
+        </w:docPartObj>
+      </w:sdtPr>
+      <w:sdtEndPr>
+        <w:rPr>
+          <w:rFonts w:asciiTheme="minorHAnsi" w:eastAsiaTheme="minorHAnsi" w:hAnsiTheme="minorHAnsi" w:cstheme="minorBidi"/>
+          <w:b/>
+          <w:bCs/>
+          <w:noProof/>
+          <w:color w:val="auto"/>
+          <w:sz w:val="28"/>
+          <w:szCs w:val="22"/>
+          <w:lang w:val="en-IN"/>
+        </w:rPr>
+      </w:sdtEndPr>
+      <w:sdtContent>
+        <w:p>
+          <w:pPr>
+            <w:pStyle w:val="TOCHeading"/>
+          </w:pPr>
+          <w:r>
+            <w:t>Contents</w:t>
+          </w:r>
+        </w:p>
+        <w:p>
+          <w:pPr>
+            <w:pStyle w:val="TOC1"/>
+            <w:tabs>
+              <w:tab w:val="right" w:leader="dot" w:pos="9016"/>
+            </w:tabs>
+            <w:rPr>
+              <w:noProof/>
+            </w:rPr>
+          </w:pPr>
+          <w:r>
+            <w:fldChar w:fldCharType="begin"/>
+          </w:r>
+          <w:r>
+            <w:instrText xml:space="preserve"> TOC \o "1-3" \h \z \u </w:instrText>
+          </w:r>
+          <w:r>
+            <w:fldChar w:fldCharType="separate"/>
+          </w:r>
+          <w:hyperlink w:anchor="_Toc477702611" w:history="1">
+            <w:r>
+              <w:rPr>
+                <w:rStyle w:val="Hyperlink"/>
+                <w:noProof/>
+              </w:rPr>
+              <w:t>Domain</w:t>
+            </w:r>
+            <w:r>
+              <w:rPr>
+                <w:rStyle w:val="Hyperlink"/>
+                <w:rFonts w:eastAsia="Times New Roman"/>
+                <w:noProof/>
+                <w:lang w:eastAsia="en-IN"/>
+              </w:rPr>
+              <w:t>:</w:t>
+            </w:r>
+            <w:r>
+              <w:rPr>
+                <w:noProof/>
+                <w:webHidden/>
+              </w:rPr>
+              <w:tab/>
+            </w:r>
+            <w:r>
+              <w:rPr>
+                <w:noProof/>
+                <w:webHidden/>
+              </w:rPr>
+              <w:fldChar w:fldCharType="begin"/>
+            </w:r>
+            <w:r>
+              <w:rPr>
+                <w:noProof/>
+                <w:webHidden/>
+              </w:rPr>
+              <w:instrText xml:space="preserve"> PAGEREF _Toc477702611 \h </w:instrText>
+            </w:r>
+            <w:r>
+              <w:rPr>
+                <w:noProof/>
+                <w:webHidden/>
+              </w:rPr>
+            </w:r>
+            <w:r>
+              <w:rPr>
+                <w:noProof/>
+                <w:webHidden/>
+              </w:rPr>
+              <w:fldChar w:fldCharType="separate"/>
+            </w:r>
+            <w:r>
+              <w:rPr>
+                <w:noProof/>
+                <w:webHidden/>
+              </w:rPr>
+              <w:t>3</w:t>
+            </w:r>
+            <w:r>
+              <w:rPr>
+                <w:noProof/>
+                <w:webHidden/>
+              </w:rPr>
+              <w:fldChar w:fldCharType="end"/>
+            </w:r>
+          </w:hyperlink>
+        </w:p>
+        <w:p>
+          <w:pPr>
+            <w:pStyle w:val="TOC1"/>
+            <w:tabs>
+              <w:tab w:val="right" w:leader="dot" w:pos="9016"/>
+            </w:tabs>
+            <w:rPr>
+              <w:noProof/>
+            </w:rPr>
+          </w:pPr>
+          <w:hyperlink w:anchor="_Toc477702612" w:history="1">
+            <w:r>
+              <w:rPr>
+                <w:rStyle w:val="Hyperlink"/>
+                <w:rFonts w:eastAsia="Times New Roman"/>
+                <w:noProof/>
+                <w:lang w:eastAsia="en-IN"/>
+              </w:rPr>
+              <w:t>Problem:</w:t>
+            </w:r>
+            <w:r>
+              <w:rPr>
+                <w:noProof/>
+                <w:webHidden/>
+              </w:rPr>
+              <w:tab/>
+            </w:r>
+            <w:r>
+              <w:rPr>
+                <w:noProof/>
+                <w:webHidden/>
+              </w:rPr>
+              <w:fldChar w:fldCharType="begin"/>
+            </w:r>
+            <w:r>
+              <w:rPr>
+                <w:noProof/>
+                <w:webHidden/>
+              </w:rPr>
+              <w:instrText xml:space="preserve"> PAGEREF _Toc477702612 \h </w:instrText>
+            </w:r>
+            <w:r>
+              <w:rPr>
+                <w:noProof/>
+                <w:webHidden/>
+              </w:rPr>
+            </w:r>
+            <w:r>
+              <w:rPr>
+                <w:noProof/>
+                <w:webHidden/>
+              </w:rPr>
+              <w:fldChar w:fldCharType="separate"/>
+            </w:r>
+            <w:r>
+              <w:rPr>
+                <w:noProof/>
+                <w:webHidden/>
+              </w:rPr>
+              <w:t>3</w:t>
+            </w:r>
+            <w:r>
+              <w:rPr>
+                <w:noProof/>
+                <w:webHidden/>
+              </w:rPr>
+              <w:fldChar w:fldCharType="end"/>
+            </w:r>
+          </w:hyperlink>
+        </w:p>
+        <w:p>
+          <w:pPr>
+            <w:pStyle w:val="TOC1"/>
+            <w:tabs>
+              <w:tab w:val="right" w:leader="dot" w:pos="9016"/>
+            </w:tabs>
+            <w:rPr>
+              <w:noProof/>
+            </w:rPr>
+          </w:pPr>
+          <w:hyperlink w:anchor="_Toc477702613" w:history="1">
+            <w:r>
+              <w:rPr>
+                <w:rStyle w:val="Hyperlink"/>
+                <w:rFonts w:eastAsia="Times New Roman"/>
+                <w:noProof/>
+                <w:lang w:eastAsia="en-IN"/>
+              </w:rPr>
+              <w:t>Purpose and Audience:</w:t>
+            </w:r>
+            <w:r>
+              <w:rPr>
+                <w:noProof/>
+                <w:webHidden/>
+              </w:rPr>
+              <w:tab/>
+            </w:r>
+            <w:r>
+              <w:rPr>
+                <w:noProof/>
+                <w:webHidden/>
+              </w:rPr>
+              <w:fldChar w:fldCharType="begin"/>
+            </w:r>
+            <w:r>
+              <w:rPr>
+                <w:noProof/>
+                <w:webHidden/>
+              </w:rPr>
+              <w:instrText xml:space="preserve"> PAGEREF _Toc477702613 \h </w:instrText>
+            </w:r>
+            <w:r>
+              <w:rPr>
+                <w:noProof/>
+                <w:webHidden/>
+              </w:rPr>
+            </w:r>
+            <w:r>
+              <w:rPr>
+                <w:noProof/>
+                <w:webHidden/>
+              </w:rPr>
+              <w:fldChar w:fldCharType="separate"/>
+            </w:r>
+            <w:r>
+              <w:rPr>
+                <w:noProof/>
+                <w:webHidden/>
+              </w:rPr>
+              <w:t>3</w:t>
+            </w:r>
+            <w:r>
+              <w:rPr>
+                <w:noProof/>
+                <w:webHidden/>
+              </w:rPr>
+              <w:fldChar w:fldCharType="end"/>
+            </w:r>
+          </w:hyperlink>
+        </w:p>
+        <w:p>
+          <w:pPr>
+            <w:pStyle w:val="TOC1"/>
+            <w:tabs>
+              <w:tab w:val="right" w:leader="dot" w:pos="9016"/>
+            </w:tabs>
+            <w:rPr>
+              <w:noProof/>
+            </w:rPr>
+          </w:pPr>
+          <w:hyperlink w:anchor="_Toc477702614" w:history="1">
+            <w:r>
+              <w:rPr>
+                <w:rStyle w:val="Hyperlink"/>
+                <w:rFonts w:eastAsia="Times New Roman"/>
+                <w:noProof/>
+                <w:lang w:eastAsia="en-IN"/>
+              </w:rPr>
+              <w:t xml:space="preserve">Story </w:t>
+            </w:r>
+            <w:r>
+              <w:rPr>
+                <w:rStyle w:val="Hyperlink"/>
+                <w:noProof/>
+              </w:rPr>
+              <w:t>Line</w:t>
+            </w:r>
+            <w:r>
+              <w:rPr>
+                <w:rStyle w:val="Hyperlink"/>
+                <w:rFonts w:eastAsia="Times New Roman"/>
+                <w:noProof/>
+                <w:lang w:eastAsia="en-IN"/>
+              </w:rPr>
+              <w:t>:</w:t>
+            </w:r>
+            <w:r>
+              <w:rPr>
+                <w:noProof/>
+                <w:webHidden/>
+              </w:rPr>
+              <w:tab/>
+            </w:r>
+            <w:r>
+              <w:rPr>
+                <w:noProof/>
+                <w:webHidden/>
+              </w:rPr>
+              <w:fldChar w:fldCharType="begin"/>
+            </w:r>
+            <w:r>
+              <w:rPr>
+                <w:noProof/>
+                <w:webHidden/>
+              </w:rPr>
+              <w:instrText xml:space="preserve"> PAGEREF _Toc477702614 \h </w:instrText>
+            </w:r>
+            <w:r>
+              <w:rPr>
+                <w:noProof/>
+                <w:webHidden/>
+              </w:rPr>
+            </w:r>
+            <w:r>
+              <w:rPr>
+                <w:noProof/>
+                <w:webHidden/>
+              </w:rPr>
+              <w:fldChar w:fldCharType="separate"/>
+            </w:r>
+            <w:r>
+              <w:rPr>
+                <w:noProof/>
+                <w:webHidden/>
+              </w:rPr>
+              <w:t>4</w:t>
+            </w:r>
+            <w:r>
+              <w:rPr>
+                <w:noProof/>
+                <w:webHidden/>
+              </w:rPr>
+              <w:fldChar w:fldCharType="end"/>
+            </w:r>
+          </w:hyperlink>
+        </w:p>
+        <w:p>
+          <w:pPr>
+            <w:pStyle w:val="TOC2"/>
+            <w:tabs>
+              <w:tab w:val="right" w:leader="dot" w:pos="9016"/>
+            </w:tabs>
+            <w:rPr>
+              <w:noProof/>
+            </w:rPr>
+          </w:pPr>
+          <w:hyperlink w:anchor="_Toc477702615" w:history="1">
+            <w:r>
+              <w:rPr>
+                <w:rStyle w:val="Hyperlink"/>
+                <w:rFonts w:eastAsia="Times New Roman"/>
+                <w:noProof/>
+                <w:lang w:eastAsia="en-IN"/>
+              </w:rPr>
+              <w:t>Registration and login:</w:t>
+            </w:r>
+            <w:r>
+              <w:rPr>
+                <w:noProof/>
+                <w:webHidden/>
+              </w:rPr>
+              <w:tab/>
+            </w:r>
+            <w:r>
+              <w:rPr>
+                <w:noProof/>
+                <w:webHidden/>
+              </w:rPr>
+              <w:fldChar w:fldCharType="begin"/>
+            </w:r>
+            <w:r>
+              <w:rPr>
+                <w:noProof/>
+                <w:webHidden/>
+              </w:rPr>
+              <w:instrText xml:space="preserve"> PAGEREF _Toc477702615 \h </w:instrText>
+            </w:r>
+            <w:r>
+              <w:rPr>
+                <w:noProof/>
+                <w:webHidden/>
+              </w:rPr>
+            </w:r>
+            <w:r>
+              <w:rPr>
+                <w:noProof/>
+                <w:webHidden/>
+              </w:rPr>
+              <w:fldChar w:fldCharType="separate"/>
+            </w:r>
+            <w:r>
+              <w:rPr>
+                <w:noProof/>
+                <w:webHidden/>
+              </w:rPr>
+              <w:t>4</w:t>
+            </w:r>
+            <w:r>
+              <w:rPr>
+                <w:noProof/>
+                <w:webHidden/>
+              </w:rPr>
+              <w:fldChar w:fldCharType="end"/>
+            </w:r>
+          </w:hyperlink>
+        </w:p>
+        <w:p>
+          <w:pPr>
+            <w:pStyle w:val="TOC2"/>
+            <w:tabs>
+              <w:tab w:val="right" w:leader="dot" w:pos="9016"/>
+            </w:tabs>
+            <w:rPr>
+              <w:noProof/>
+            </w:rPr>
+          </w:pPr>
+          <w:hyperlink w:anchor="_Toc477702616" w:history="1">
+            <w:r>
+              <w:rPr>
+                <w:rStyle w:val="Hyperlink"/>
+                <w:rFonts w:eastAsia="Times New Roman"/>
+                <w:noProof/>
+                <w:lang w:eastAsia="en-IN"/>
+              </w:rPr>
+              <w:t>Gameplay:</w:t>
+            </w:r>
+            <w:r>
+              <w:rPr>
+                <w:noProof/>
+                <w:webHidden/>
+              </w:rPr>
+              <w:tab/>
+            </w:r>
+            <w:r>
+              <w:rPr>
+                <w:noProof/>
+                <w:webHidden/>
+              </w:rPr>
+              <w:fldChar w:fldCharType="begin"/>
+            </w:r>
+            <w:r>
+              <w:rPr>
+                <w:noProof/>
+                <w:webHidden/>
+              </w:rPr>
+              <w:instrText xml:space="preserve"> PAGEREF _Toc477702616 \h </w:instrText>
+            </w:r>
+            <w:r>
+              <w:rPr>
+                <w:noProof/>
+                <w:webHidden/>
+              </w:rPr>
+            </w:r>
+            <w:r>
+              <w:rPr>
+                <w:noProof/>
+                <w:webHidden/>
+              </w:rPr>
+              <w:fldChar w:fldCharType="separate"/>
+            </w:r>
+            <w:r>
+              <w:rPr>
+                <w:noProof/>
+                <w:webHidden/>
+              </w:rPr>
+              <w:t>4</w:t>
+            </w:r>
+            <w:r>
+              <w:rPr>
+                <w:noProof/>
+                <w:webHidden/>
+              </w:rPr>
+              <w:fldChar w:fldCharType="end"/>
+            </w:r>
+          </w:hyperlink>
+        </w:p>
+        <w:p>
+          <w:pPr>
+            <w:pStyle w:val="TOC2"/>
+            <w:tabs>
+              <w:tab w:val="right" w:leader="dot" w:pos="9016"/>
+            </w:tabs>
+            <w:rPr>
+              <w:noProof/>
+            </w:rPr>
+          </w:pPr>
+          <w:hyperlink w:anchor="_Toc477702617" w:history="1">
+            <w:r>
+              <w:rPr>
+                <w:rStyle w:val="Hyperlink"/>
+                <w:rFonts w:eastAsia="Times New Roman"/>
+                <w:noProof/>
+                <w:lang w:eastAsia="en-IN"/>
+              </w:rPr>
+              <w:t>Progress Report:</w:t>
+            </w:r>
+            <w:r>
+              <w:rPr>
+                <w:noProof/>
+                <w:webHidden/>
+              </w:rPr>
+              <w:tab/>
+            </w:r>
+            <w:r>
+              <w:rPr>
+                <w:noProof/>
+                <w:webHidden/>
+              </w:rPr>
+              <w:fldChar w:fldCharType="begin"/>
+            </w:r>
+            <w:r>
+              <w:rPr>
+                <w:noProof/>
+                <w:webHidden/>
+              </w:rPr>
+              <w:instrText xml:space="preserve"> PAGEREF _Toc477702617 \h </w:instrText>
+            </w:r>
+            <w:r>
+              <w:rPr>
+                <w:noProof/>
+                <w:webHidden/>
+              </w:rPr>
+            </w:r>
+            <w:r>
+              <w:rPr>
+                <w:noProof/>
+                <w:webHidden/>
+              </w:rPr>
+              <w:fldChar w:fldCharType="separate"/>
+            </w:r>
+            <w:r>
+              <w:rPr>
+                <w:noProof/>
+                <w:webHidden/>
+              </w:rPr>
+              <w:t>4</w:t>
+            </w:r>
+            <w:r>
+              <w:rPr>
+                <w:noProof/>
+                <w:webHidden/>
+              </w:rPr>
+              <w:fldChar w:fldCharType="end"/>
+            </w:r>
+          </w:hyperlink>
+        </w:p>
+        <w:p>
+          <w:pPr>
+            <w:pStyle w:val="TOC1"/>
+            <w:tabs>
+              <w:tab w:val="right" w:leader="dot" w:pos="9016"/>
+            </w:tabs>
+            <w:rPr>
+              <w:noProof/>
+            </w:rPr>
+          </w:pPr>
+          <w:hyperlink w:anchor="_Toc477702618" w:history="1">
+            <w:r>
+              <w:rPr>
+                <w:rStyle w:val="Hyperlink"/>
+                <w:rFonts w:eastAsia="Times New Roman"/>
+                <w:noProof/>
+                <w:lang w:eastAsia="en-IN"/>
+              </w:rPr>
+              <w:t>UML diagrams:</w:t>
+            </w:r>
+            <w:r>
+              <w:rPr>
+                <w:noProof/>
+                <w:webHidden/>
+              </w:rPr>
+              <w:tab/>
+            </w:r>
+            <w:r>
+              <w:rPr>
+                <w:noProof/>
+                <w:webHidden/>
+              </w:rPr>
+              <w:fldChar w:fldCharType="begin"/>
+            </w:r>
+            <w:r>
+              <w:rPr>
+                <w:noProof/>
+                <w:webHidden/>
+              </w:rPr>
+              <w:instrText xml:space="preserve"> PAGEREF _Toc477702618 \h </w:instrText>
+            </w:r>
+            <w:r>
+              <w:rPr>
+                <w:noProof/>
+                <w:webHidden/>
+              </w:rPr>
+            </w:r>
+            <w:r>
+              <w:rPr>
+                <w:noProof/>
+                <w:webHidden/>
+              </w:rPr>
+              <w:fldChar w:fldCharType="separate"/>
+            </w:r>
+            <w:r>
+              <w:rPr>
+                <w:noProof/>
+                <w:webHidden/>
+              </w:rPr>
+              <w:t>5</w:t>
+            </w:r>
+            <w:r>
+              <w:rPr>
+                <w:noProof/>
+                <w:webHidden/>
+              </w:rPr>
+              <w:fldChar w:fldCharType="end"/>
+            </w:r>
+          </w:hyperlink>
+        </w:p>
+        <w:p>
+          <w:pPr>
+            <w:pStyle w:val="TOC1"/>
+            <w:tabs>
+              <w:tab w:val="right" w:leader="dot" w:pos="9016"/>
+            </w:tabs>
+            <w:rPr>
+              <w:noProof/>
+            </w:rPr>
+          </w:pPr>
+          <w:hyperlink w:anchor="_Toc477702619" w:history="1">
+            <w:r>
+              <w:rPr>
+                <w:rStyle w:val="Hyperlink"/>
+                <w:rFonts w:eastAsia="Times New Roman"/>
+                <w:noProof/>
+                <w:lang w:eastAsia="en-IN"/>
+              </w:rPr>
+              <w:t>Required Functionality:</w:t>
+            </w:r>
+            <w:r>
+              <w:rPr>
+                <w:noProof/>
+                <w:webHidden/>
+              </w:rPr>
+              <w:tab/>
+            </w:r>
+            <w:r>
+              <w:rPr>
+                <w:noProof/>
+                <w:webHidden/>
+              </w:rPr>
+              <w:fldChar w:fldCharType="begin"/>
+            </w:r>
+            <w:r>
+              <w:rPr>
+                <w:noProof/>
+                <w:webHidden/>
+              </w:rPr>
+              <w:instrText xml:space="preserve"> PAGEREF _Toc477702619 \h </w:instrText>
+            </w:r>
+            <w:r>
+              <w:rPr>
+                <w:noProof/>
+                <w:webHidden/>
+              </w:rPr>
+            </w:r>
+            <w:r>
+              <w:rPr>
+                <w:noProof/>
+                <w:webHidden/>
+              </w:rPr>
+              <w:fldChar w:fldCharType="separate"/>
+            </w:r>
+            <w:r>
+              <w:rPr>
+                <w:noProof/>
+                <w:webHidden/>
+              </w:rPr>
+              <w:t>6</w:t>
+            </w:r>
+            <w:r>
+              <w:rPr>
+                <w:noProof/>
+                <w:webHidden/>
+              </w:rPr>
+              <w:fldChar w:fldCharType="end"/>
+            </w:r>
+          </w:hyperlink>
+        </w:p>
+        <w:p>
+          <w:r>
+            <w:rPr>
+              <w:b/>
+              <w:bCs/>
+              <w:noProof/>
+            </w:rPr>
+            <w:fldChar w:fldCharType="end"/>
+          </w:r>
+        </w:p>
+      </w:sdtContent>
+    </w:sdt>
+    <w:p/>
+    <w:p/>
+    <w:p>
+      <w:r>
+        <w:br w:type="page"/>
       </w:r>
     </w:p>
     <w:p/>
@@ -28,6 +880,10 @@
           <w:lang w:eastAsia="en-IN"/>
         </w:rPr>
       </w:pPr>
+      <w:bookmarkStart w:id="0" w:name="_Toc477702611"/>
+      <w:r>
+        <w:t xml:space="preserve">1.0 </w:t>
+      </w:r>
       <w:r>
         <w:t>Domain</w:t>
       </w:r>
@@ -38,6 +894,7 @@
         </w:rPr>
         <w:t>:</w:t>
       </w:r>
+      <w:bookmarkEnd w:id="0"/>
     </w:p>
     <w:p>
       <w:pPr>
@@ -64,35 +921,7 @@
           <w:lang w:eastAsia="en-IN"/>
         </w:rPr>
         <w:tab/>
-        <w:t>The application ‘</w:t>
-      </w:r>
-      <w:proofErr w:type="spellStart"/>
-      <w:r>
-        <w:rPr>
-          <w:lang w:eastAsia="en-IN"/>
-        </w:rPr>
-        <w:t>EasyMath</w:t>
-      </w:r>
-      <w:proofErr w:type="spellEnd"/>
-      <w:r>
-        <w:rPr>
-          <w:lang w:eastAsia="en-IN"/>
-        </w:rPr>
-        <w:t xml:space="preserve">’ to be developed belongs to the entertainment domain. This is essentially a gaming application. </w:t>
-      </w:r>
-      <w:proofErr w:type="spellStart"/>
-      <w:r>
-        <w:rPr>
-          <w:lang w:eastAsia="en-IN"/>
-        </w:rPr>
-        <w:t>EasyMath</w:t>
-      </w:r>
-      <w:proofErr w:type="spellEnd"/>
-      <w:r>
-        <w:rPr>
-          <w:lang w:eastAsia="en-IN"/>
-        </w:rPr>
-        <w:t xml:space="preserve"> will be </w:t>
+        <w:t xml:space="preserve">The application ‘EasyMath’ to be developed belongs to the entertainment domain. This is essentially a gaming application. EasyMath will be </w:t>
       </w:r>
       <w:r>
         <w:rPr>
@@ -118,11 +947,19 @@
           <w:lang w:eastAsia="en-IN"/>
         </w:rPr>
       </w:pPr>
+      <w:bookmarkStart w:id="1" w:name="_Toc477702612"/>
       <w:r>
         <w:rPr>
           <w:rFonts w:eastAsia="Times New Roman"/>
           <w:lang w:eastAsia="en-IN"/>
         </w:rPr>
+        <w:t xml:space="preserve">2.0 </w:t>
+      </w:r>
+      <w:r>
+        <w:rPr>
+          <w:rFonts w:eastAsia="Times New Roman"/>
+          <w:lang w:eastAsia="en-IN"/>
+        </w:rPr>
         <w:t>Problem</w:t>
       </w:r>
       <w:r>
@@ -132,6 +969,7 @@
         </w:rPr>
         <w:t>:</w:t>
       </w:r>
+      <w:bookmarkEnd w:id="1"/>
     </w:p>
     <w:p>
       <w:pPr>
@@ -178,11 +1016,19 @@
           <w:lang w:eastAsia="en-IN"/>
         </w:rPr>
       </w:pPr>
+      <w:bookmarkStart w:id="2" w:name="_Toc477702613"/>
       <w:r>
         <w:rPr>
           <w:rFonts w:eastAsia="Times New Roman"/>
           <w:lang w:eastAsia="en-IN"/>
         </w:rPr>
+        <w:t xml:space="preserve">3.0 </w:t>
+      </w:r>
+      <w:r>
+        <w:rPr>
+          <w:rFonts w:eastAsia="Times New Roman"/>
+          <w:lang w:eastAsia="en-IN"/>
+        </w:rPr>
         <w:t>Purpose and Audience</w:t>
       </w:r>
       <w:r>
@@ -192,6 +1038,7 @@
         </w:rPr>
         <w:t>:</w:t>
       </w:r>
+      <w:bookmarkEnd w:id="2"/>
     </w:p>
     <w:p>
       <w:pPr>
@@ -261,12 +1108,20 @@
           <w:lang w:eastAsia="en-IN"/>
         </w:rPr>
       </w:pPr>
+      <w:bookmarkStart w:id="3" w:name="_Toc477702614"/>
       <w:r>
         <w:rPr>
           <w:rFonts w:eastAsia="Times New Roman"/>
           <w:lang w:eastAsia="en-IN"/>
         </w:rPr>
         <w:lastRenderedPageBreak/>
+        <w:t xml:space="preserve">4.0 </w:t>
+      </w:r>
+      <w:r>
+        <w:rPr>
+          <w:rFonts w:eastAsia="Times New Roman"/>
+          <w:lang w:eastAsia="en-IN"/>
+        </w:rPr>
         <w:t xml:space="preserve">Story </w:t>
       </w:r>
       <w:r>
@@ -277,7 +1132,15 @@
           <w:rFonts w:eastAsia="Times New Roman"/>
           <w:lang w:eastAsia="en-IN"/>
         </w:rPr>
-        <w:t xml:space="preserve">: </w:t>
+        <w:t>:</w:t>
+      </w:r>
+      <w:bookmarkEnd w:id="3"/>
+      <w:r>
+        <w:rPr>
+          <w:rFonts w:eastAsia="Times New Roman"/>
+          <w:lang w:eastAsia="en-IN"/>
+        </w:rPr>
+        <w:t xml:space="preserve"> </w:t>
       </w:r>
     </w:p>
     <w:p>
@@ -288,15 +1151,14 @@
           <w:lang w:eastAsia="en-IN"/>
         </w:rPr>
       </w:pPr>
-    </w:p>
-    <w:p>
-      <w:pPr>
-        <w:pStyle w:val="Heading2"/>
+      <w:bookmarkStart w:id="4" w:name="_Toc477702615"/>
+      <w:r>
         <w:rPr>
           <w:rFonts w:eastAsia="Times New Roman"/>
           <w:lang w:eastAsia="en-IN"/>
         </w:rPr>
-      </w:pPr>
+        <w:t xml:space="preserve">4.1 </w:t>
+      </w:r>
       <w:r>
         <w:rPr>
           <w:rFonts w:eastAsia="Times New Roman"/>
@@ -304,6 +1166,7 @@
         </w:rPr>
         <w:t>Registration and login:</w:t>
       </w:r>
+      <w:bookmarkEnd w:id="4"/>
     </w:p>
     <w:p>
       <w:pPr>
@@ -364,13 +1227,22 @@
           <w:lang w:eastAsia="en-IN"/>
         </w:rPr>
       </w:pPr>
+      <w:bookmarkStart w:id="5" w:name="_Toc477702616"/>
       <w:r>
         <w:rPr>
           <w:rFonts w:eastAsia="Times New Roman"/>
           <w:lang w:eastAsia="en-IN"/>
         </w:rPr>
+        <w:t xml:space="preserve">4.2 </w:t>
+      </w:r>
+      <w:r>
+        <w:rPr>
+          <w:rFonts w:eastAsia="Times New Roman"/>
+          <w:lang w:eastAsia="en-IN"/>
+        </w:rPr>
         <w:t>Gameplay:</w:t>
       </w:r>
+      <w:bookmarkEnd w:id="5"/>
     </w:p>
     <w:p>
       <w:pPr>
@@ -473,13 +1345,22 @@
           <w:lang w:eastAsia="en-IN"/>
         </w:rPr>
       </w:pPr>
+      <w:bookmarkStart w:id="6" w:name="_Toc477702617"/>
       <w:r>
         <w:rPr>
           <w:rFonts w:eastAsia="Times New Roman"/>
           <w:lang w:eastAsia="en-IN"/>
         </w:rPr>
+        <w:t xml:space="preserve">4.3 </w:t>
+      </w:r>
+      <w:r>
+        <w:rPr>
+          <w:rFonts w:eastAsia="Times New Roman"/>
+          <w:lang w:eastAsia="en-IN"/>
+        </w:rPr>
         <w:t>Progress Report:</w:t>
       </w:r>
+      <w:bookmarkEnd w:id="6"/>
     </w:p>
     <w:p>
       <w:pPr>
@@ -524,6 +1405,7 @@
           <w:lang w:eastAsia="en-IN"/>
         </w:rPr>
       </w:pPr>
+      <w:bookmarkStart w:id="7" w:name="_Toc477702618"/>
       <w:r>
         <w:rPr>
           <w:noProof/>
@@ -554,7 +1436,7 @@
                     <pic:cNvPicPr/>
                   </pic:nvPicPr>
                   <pic:blipFill>
-                    <a:blip r:embed="rId5">
+                    <a:blip r:embed="rId7">
                       <a:extLst>
                         <a:ext uri="{28A0092B-C50C-407E-A947-70E740481C1C}">
                           <a14:useLocalDpi xmlns:a14="http://schemas.microsoft.com/office/drawing/2010/main" val="0"/>
@@ -588,7 +1470,22 @@
           <w:rFonts w:eastAsia="Times New Roman"/>
           <w:lang w:eastAsia="en-IN"/>
         </w:rPr>
-        <w:t xml:space="preserve">UML diagrams: </w:t>
+        <w:t xml:space="preserve">5.0 </w:t>
+      </w:r>
+      <w:r>
+        <w:rPr>
+          <w:rFonts w:eastAsia="Times New Roman"/>
+          <w:lang w:eastAsia="en-IN"/>
+        </w:rPr>
+        <w:t>UML diagrams:</w:t>
+      </w:r>
+      <w:bookmarkEnd w:id="7"/>
+      <w:r>
+        <w:rPr>
+          <w:rFonts w:eastAsia="Times New Roman"/>
+          <w:lang w:eastAsia="en-IN"/>
+        </w:rPr>
+        <w:t xml:space="preserve"> </w:t>
       </w:r>
     </w:p>
     <w:p>
@@ -658,7 +1555,7 @@
                     <pic:cNvPicPr/>
                   </pic:nvPicPr>
                   <pic:blipFill>
-                    <a:blip r:embed="rId6">
+                    <a:blip r:embed="rId8">
                       <a:extLst>
                         <a:ext uri="{28A0092B-C50C-407E-A947-70E740481C1C}">
                           <a14:useLocalDpi xmlns:a14="http://schemas.microsoft.com/office/drawing/2010/main" val="0"/>
@@ -729,8 +1626,6 @@
         </w:rPr>
         <w:t>Sequence Diagram for Easy Math</w:t>
       </w:r>
-      <w:bookmarkStart w:id="0" w:name="_GoBack"/>
-      <w:bookmarkEnd w:id="0"/>
     </w:p>
     <w:p>
       <w:pPr>
@@ -742,14 +1637,25 @@
           <w:lang w:eastAsia="en-IN"/>
         </w:rPr>
       </w:pPr>
+      <w:bookmarkStart w:id="8" w:name="_Toc477702619"/>
       <w:r>
         <w:rPr>
           <w:rFonts w:eastAsia="Times New Roman"/>
           <w:lang w:eastAsia="en-IN"/>
         </w:rPr>
         <w:lastRenderedPageBreak/>
+        <w:t xml:space="preserve">6.0 </w:t>
+      </w:r>
+      <w:bookmarkStart w:id="9" w:name="_GoBack"/>
+      <w:bookmarkEnd w:id="9"/>
+      <w:r>
+        <w:rPr>
+          <w:rFonts w:eastAsia="Times New Roman"/>
+          <w:lang w:eastAsia="en-IN"/>
+        </w:rPr>
         <w:t>Required Functionality:</w:t>
       </w:r>
+      <w:bookmarkEnd w:id="8"/>
     </w:p>
     <w:p/>
     <w:sectPr>
@@ -855,8 +1761,123 @@
       </w:pPr>
     </w:lvl>
   </w:abstractNum>
+  <w:abstractNum w:abstractNumId="1">
+    <w:nsid w:val="6D2C7CEF"/>
+    <w:multiLevelType w:val="hybridMultilevel"/>
+    <w:tmpl w:val="66EA7968"/>
+    <w:lvl w:ilvl="0" w:tplc="DAFC7B1C">
+      <w:numFmt w:val="bullet"/>
+      <w:lvlText w:val="-"/>
+      <w:lvlJc w:val="left"/>
+      <w:pPr>
+        <w:ind w:left="5400" w:hanging="360"/>
+      </w:pPr>
+      <w:rPr>
+        <w:rFonts w:ascii="Calibri" w:eastAsiaTheme="minorHAnsi" w:hAnsi="Calibri" w:cs="Calibri" w:hint="default"/>
+      </w:rPr>
+    </w:lvl>
+    <w:lvl w:ilvl="1" w:tplc="40090003" w:tentative="1">
+      <w:start w:val="1"/>
+      <w:numFmt w:val="bullet"/>
+      <w:lvlText w:val="o"/>
+      <w:lvlJc w:val="left"/>
+      <w:pPr>
+        <w:ind w:left="6120" w:hanging="360"/>
+      </w:pPr>
+      <w:rPr>
+        <w:rFonts w:ascii="Courier New" w:hAnsi="Courier New" w:cs="Courier New" w:hint="default"/>
+      </w:rPr>
+    </w:lvl>
+    <w:lvl w:ilvl="2" w:tplc="40090005" w:tentative="1">
+      <w:start w:val="1"/>
+      <w:numFmt w:val="bullet"/>
+      <w:lvlText w:val=""/>
+      <w:lvlJc w:val="left"/>
+      <w:pPr>
+        <w:ind w:left="6840" w:hanging="360"/>
+      </w:pPr>
+      <w:rPr>
+        <w:rFonts w:ascii="Wingdings" w:hAnsi="Wingdings" w:hint="default"/>
+      </w:rPr>
+    </w:lvl>
+    <w:lvl w:ilvl="3" w:tplc="40090001" w:tentative="1">
+      <w:start w:val="1"/>
+      <w:numFmt w:val="bullet"/>
+      <w:lvlText w:val=""/>
+      <w:lvlJc w:val="left"/>
+      <w:pPr>
+        <w:ind w:left="7560" w:hanging="360"/>
+      </w:pPr>
+      <w:rPr>
+        <w:rFonts w:ascii="Symbol" w:hAnsi="Symbol" w:hint="default"/>
+      </w:rPr>
+    </w:lvl>
+    <w:lvl w:ilvl="4" w:tplc="40090003" w:tentative="1">
+      <w:start w:val="1"/>
+      <w:numFmt w:val="bullet"/>
+      <w:lvlText w:val="o"/>
+      <w:lvlJc w:val="left"/>
+      <w:pPr>
+        <w:ind w:left="8280" w:hanging="360"/>
+      </w:pPr>
+      <w:rPr>
+        <w:rFonts w:ascii="Courier New" w:hAnsi="Courier New" w:cs="Courier New" w:hint="default"/>
+      </w:rPr>
+    </w:lvl>
+    <w:lvl w:ilvl="5" w:tplc="40090005" w:tentative="1">
+      <w:start w:val="1"/>
+      <w:numFmt w:val="bullet"/>
+      <w:lvlText w:val=""/>
+      <w:lvlJc w:val="left"/>
+      <w:pPr>
+        <w:ind w:left="9000" w:hanging="360"/>
+      </w:pPr>
+      <w:rPr>
+        <w:rFonts w:ascii="Wingdings" w:hAnsi="Wingdings" w:hint="default"/>
+      </w:rPr>
+    </w:lvl>
+    <w:lvl w:ilvl="6" w:tplc="40090001" w:tentative="1">
+      <w:start w:val="1"/>
+      <w:numFmt w:val="bullet"/>
+      <w:lvlText w:val=""/>
+      <w:lvlJc w:val="left"/>
+      <w:pPr>
+        <w:ind w:left="9720" w:hanging="360"/>
+      </w:pPr>
+      <w:rPr>
+        <w:rFonts w:ascii="Symbol" w:hAnsi="Symbol" w:hint="default"/>
+      </w:rPr>
+    </w:lvl>
+    <w:lvl w:ilvl="7" w:tplc="40090003" w:tentative="1">
+      <w:start w:val="1"/>
+      <w:numFmt w:val="bullet"/>
+      <w:lvlText w:val="o"/>
+      <w:lvlJc w:val="left"/>
+      <w:pPr>
+        <w:ind w:left="10440" w:hanging="360"/>
+      </w:pPr>
+      <w:rPr>
+        <w:rFonts w:ascii="Courier New" w:hAnsi="Courier New" w:cs="Courier New" w:hint="default"/>
+      </w:rPr>
+    </w:lvl>
+    <w:lvl w:ilvl="8" w:tplc="40090005" w:tentative="1">
+      <w:start w:val="1"/>
+      <w:numFmt w:val="bullet"/>
+      <w:lvlText w:val=""/>
+      <w:lvlJc w:val="left"/>
+      <w:pPr>
+        <w:ind w:left="11160" w:hanging="360"/>
+      </w:pPr>
+      <w:rPr>
+        <w:rFonts w:ascii="Wingdings" w:hAnsi="Wingdings" w:hint="default"/>
+      </w:rPr>
+    </w:lvl>
+  </w:abstractNum>
   <w:num w:numId="1">
     <w:abstractNumId w:val="0"/>
+  </w:num>
+  <w:num w:numId="2">
+    <w:abstractNumId w:val="1"/>
   </w:num>
 </w:numbering>
 </file>
@@ -1426,6 +2447,60 @@
       <w:szCs w:val="26"/>
     </w:rPr>
   </w:style>
+  <w:style w:type="paragraph" w:styleId="TOCHeading">
+    <w:name w:val="TOC Heading"/>
+    <w:basedOn w:val="Heading1"/>
+    <w:next w:val="Normal"/>
+    <w:uiPriority w:val="39"/>
+    <w:unhideWhenUsed/>
+    <w:qFormat/>
+    <w:rsid w:val="006C641E"/>
+    <w:pPr>
+      <w:outlineLvl w:val="9"/>
+    </w:pPr>
+    <w:rPr>
+      <w:b w:val="0"/>
+      <w:color w:val="2E74B5" w:themeColor="accent1" w:themeShade="BF"/>
+      <w:sz w:val="32"/>
+      <w:lang w:val="en-US"/>
+    </w:rPr>
+  </w:style>
+  <w:style w:type="paragraph" w:styleId="TOC1">
+    <w:name w:val="toc 1"/>
+    <w:basedOn w:val="Normal"/>
+    <w:next w:val="Normal"/>
+    <w:autoRedefine/>
+    <w:uiPriority w:val="39"/>
+    <w:unhideWhenUsed/>
+    <w:rsid w:val="006C641E"/>
+    <w:pPr>
+      <w:spacing w:after="100"/>
+    </w:pPr>
+  </w:style>
+  <w:style w:type="paragraph" w:styleId="TOC2">
+    <w:name w:val="toc 2"/>
+    <w:basedOn w:val="Normal"/>
+    <w:next w:val="Normal"/>
+    <w:autoRedefine/>
+    <w:uiPriority w:val="39"/>
+    <w:unhideWhenUsed/>
+    <w:rsid w:val="006C641E"/>
+    <w:pPr>
+      <w:spacing w:after="100"/>
+      <w:ind w:left="280"/>
+    </w:pPr>
+  </w:style>
+  <w:style w:type="character" w:styleId="Hyperlink">
+    <w:name w:val="Hyperlink"/>
+    <w:basedOn w:val="DefaultParagraphFont"/>
+    <w:uiPriority w:val="99"/>
+    <w:unhideWhenUsed/>
+    <w:rsid w:val="006C641E"/>
+    <w:rPr>
+      <w:color w:val="0563C1" w:themeColor="hyperlink"/>
+      <w:u w:val="single"/>
+    </w:rPr>
+  </w:style>
 </w:styles>
 </file>
 
@@ -1688,4 +2763,16 @@
     </a:ext>
   </a:extLst>
 </a:theme>
+</file>
+
+<file path=customXml/item1.xml><?xml version="1.0" encoding="utf-8"?>
+<b:Sources xmlns:b="http://schemas.openxmlformats.org/officeDocument/2006/bibliography" xmlns="http://schemas.openxmlformats.org/officeDocument/2006/bibliography" SelectedStyle="\APASixthEditionOfficeOnline.xsl" StyleName="APA" Version="6"/>
+</file>
+
+<file path=customXml/itemProps1.xml><?xml version="1.0" encoding="utf-8"?>
+<ds:datastoreItem xmlns:ds="http://schemas.openxmlformats.org/officeDocument/2006/customXml" ds:itemID="{42DC373B-A105-4C1C-98EB-A329CBD87649}">
+  <ds:schemaRefs>
+    <ds:schemaRef ds:uri="http://schemas.openxmlformats.org/officeDocument/2006/bibliography"/>
+  </ds:schemaRefs>
+</ds:datastoreItem>
 </file>
</xml_diff>